<commit_message>
Updated Copy of Report
</commit_message>
<xml_diff>
--- a/EE6042 Report.docx
+++ b/EE6042 Report.docx
@@ -121,12 +121,9 @@
           <w:sz w:val="40"/>
           <w:szCs w:val="40"/>
         </w:rPr>
-        <w:t>Host and Network Security</w:t>
-      </w:r>
-    </w:p>
-    <w:p>
-      <w:pPr>
-        <w:jc w:val="center"/>
+        <w:t xml:space="preserve">EE6042- </w:t>
+      </w:r>
+      <w:r>
         <w:rPr>
           <w:rFonts w:ascii="Arial" w:hAnsi="Arial" w:cs="Arial"/>
           <w:b/>
@@ -134,8 +131,12 @@
           <w:sz w:val="40"/>
           <w:szCs w:val="40"/>
         </w:rPr>
-      </w:pPr>
-      <w:r>
+        <w:t>Host and Network Security</w:t>
+      </w:r>
+    </w:p>
+    <w:p>
+      <w:pPr>
+        <w:jc w:val="center"/>
         <w:rPr>
           <w:rFonts w:ascii="Arial" w:hAnsi="Arial" w:cs="Arial"/>
           <w:b/>
@@ -143,12 +144,8 @@
           <w:sz w:val="40"/>
           <w:szCs w:val="40"/>
         </w:rPr>
-        <w:t>Group Project</w:t>
-      </w:r>
-    </w:p>
-    <w:p>
-      <w:pPr>
-        <w:ind w:firstLine="0"/>
+      </w:pPr>
+      <w:r>
         <w:rPr>
           <w:rFonts w:ascii="Arial" w:hAnsi="Arial" w:cs="Arial"/>
           <w:b/>
@@ -156,6 +153,19 @@
           <w:sz w:val="40"/>
           <w:szCs w:val="40"/>
         </w:rPr>
+        <w:t>Group Project</w:t>
+      </w:r>
+    </w:p>
+    <w:p>
+      <w:pPr>
+        <w:ind w:firstLine="0"/>
+        <w:rPr>
+          <w:rFonts w:ascii="Arial" w:hAnsi="Arial" w:cs="Arial"/>
+          <w:b/>
+          <w:color w:val="000080"/>
+          <w:sz w:val="40"/>
+          <w:szCs w:val="40"/>
+        </w:rPr>
       </w:pPr>
     </w:p>
     <w:p>
@@ -241,12 +251,14 @@
         <w:rPr>
           <w:rFonts w:ascii="Arial" w:hAnsi="Arial" w:cs="Arial"/>
           <w:color w:val="000080"/>
-          <w:sz w:val="28"/>
-          <w:szCs w:val="28"/>
+          <w:sz w:val="20"/>
           <w:u w:val="single"/>
         </w:rPr>
       </w:pPr>
-      <w:r>
+    </w:p>
+    <w:p>
+      <w:pPr>
+        <w:jc w:val="center"/>
         <w:rPr>
           <w:rFonts w:ascii="Arial" w:hAnsi="Arial" w:cs="Arial"/>
           <w:color w:val="000080"/>
@@ -254,8 +266,7 @@
           <w:szCs w:val="28"/>
           <w:u w:val="single"/>
         </w:rPr>
-        <w:t>Student: Hugh Mullins</w:t>
-      </w:r>
+      </w:pPr>
       <w:r>
         <w:rPr>
           <w:rFonts w:ascii="Arial" w:hAnsi="Arial" w:cs="Arial"/>
@@ -264,9 +275,12 @@
           <w:szCs w:val="28"/>
           <w:u w:val="single"/>
         </w:rPr>
-        <w:t>,</w:t>
-      </w:r>
-      <w:r>
+        <w:t>Course: Information and Network Security MENG</w:t>
+      </w:r>
+    </w:p>
+    <w:p>
+      <w:pPr>
+        <w:jc w:val="center"/>
         <w:rPr>
           <w:rFonts w:ascii="Arial" w:hAnsi="Arial" w:cs="Arial"/>
           <w:color w:val="000080"/>
@@ -274,8 +288,7 @@
           <w:szCs w:val="28"/>
           <w:u w:val="single"/>
         </w:rPr>
-        <w:t xml:space="preserve"> Student ID: 16106989</w:t>
-      </w:r>
+      </w:pPr>
     </w:p>
     <w:p>
       <w:pPr>
@@ -296,9 +309,28 @@
           <w:szCs w:val="28"/>
           <w:u w:val="single"/>
         </w:rPr>
-        <w:t>Student: Sunday Jimoh</w:t>
-      </w:r>
-      <w:r>
+        <w:t>Department: Electronic &amp; Computer Engineering</w:t>
+      </w:r>
+    </w:p>
+    <w:p>
+      <w:pPr>
+        <w:ind w:firstLine="0"/>
+      </w:pPr>
+    </w:p>
+    <w:p>
+      <w:pPr>
+        <w:ind w:firstLine="0"/>
+        <w:rPr>
+          <w:rFonts w:ascii="Arial" w:hAnsi="Arial" w:cs="Arial"/>
+          <w:color w:val="000080"/>
+          <w:sz w:val="20"/>
+          <w:u w:val="single"/>
+        </w:rPr>
+      </w:pPr>
+    </w:p>
+    <w:p>
+      <w:pPr>
+        <w:jc w:val="center"/>
         <w:rPr>
           <w:rFonts w:ascii="Arial" w:hAnsi="Arial" w:cs="Arial"/>
           <w:color w:val="000080"/>
@@ -306,8 +338,7 @@
           <w:szCs w:val="28"/>
           <w:u w:val="single"/>
         </w:rPr>
-        <w:t>,</w:t>
-      </w:r>
+      </w:pPr>
       <w:r>
         <w:rPr>
           <w:rFonts w:ascii="Arial" w:hAnsi="Arial" w:cs="Arial"/>
@@ -316,12 +347,9 @@
           <w:szCs w:val="28"/>
           <w:u w:val="single"/>
         </w:rPr>
-        <w:t xml:space="preserve"> Student ID: 16090462</w:t>
-      </w:r>
-    </w:p>
-    <w:p>
-      <w:pPr>
-        <w:jc w:val="center"/>
+        <w:t>Student: Hugh Mullins</w:t>
+      </w:r>
+      <w:r>
         <w:rPr>
           <w:rFonts w:ascii="Arial" w:hAnsi="Arial" w:cs="Arial"/>
           <w:color w:val="000080"/>
@@ -329,7 +357,8 @@
           <w:szCs w:val="28"/>
           <w:u w:val="single"/>
         </w:rPr>
-      </w:pPr>
+        <w:t>,</w:t>
+      </w:r>
       <w:r>
         <w:rPr>
           <w:rFonts w:ascii="Arial" w:hAnsi="Arial" w:cs="Arial"/>
@@ -338,9 +367,12 @@
           <w:szCs w:val="28"/>
           <w:u w:val="single"/>
         </w:rPr>
-        <w:t>Student: Conor McDonnel</w:t>
-      </w:r>
-      <w:r>
+        <w:t xml:space="preserve"> Student ID: 16106989</w:t>
+      </w:r>
+    </w:p>
+    <w:p>
+      <w:pPr>
+        <w:jc w:val="center"/>
         <w:rPr>
           <w:rFonts w:ascii="Arial" w:hAnsi="Arial" w:cs="Arial"/>
           <w:color w:val="000080"/>
@@ -348,8 +380,7 @@
           <w:szCs w:val="28"/>
           <w:u w:val="single"/>
         </w:rPr>
-        <w:t>,</w:t>
-      </w:r>
+      </w:pPr>
       <w:r>
         <w:rPr>
           <w:rFonts w:ascii="Arial" w:hAnsi="Arial" w:cs="Arial"/>
@@ -358,12 +389,9 @@
           <w:szCs w:val="28"/>
           <w:u w:val="single"/>
         </w:rPr>
-        <w:t xml:space="preserve"> Student ID: 16120604</w:t>
-      </w:r>
-    </w:p>
-    <w:p>
-      <w:pPr>
-        <w:jc w:val="center"/>
+        <w:t>Student: Sunday Jimoh</w:t>
+      </w:r>
+      <w:r>
         <w:rPr>
           <w:rFonts w:ascii="Arial" w:hAnsi="Arial" w:cs="Arial"/>
           <w:color w:val="000080"/>
@@ -371,7 +399,8 @@
           <w:szCs w:val="28"/>
           <w:u w:val="single"/>
         </w:rPr>
-      </w:pPr>
+        <w:t>,</w:t>
+      </w:r>
       <w:r>
         <w:rPr>
           <w:rFonts w:ascii="Arial" w:hAnsi="Arial" w:cs="Arial"/>
@@ -380,9 +409,12 @@
           <w:szCs w:val="28"/>
           <w:u w:val="single"/>
         </w:rPr>
-        <w:t>Student:</w:t>
-      </w:r>
-      <w:r>
+        <w:t xml:space="preserve"> Student ID: 16090462</w:t>
+      </w:r>
+    </w:p>
+    <w:p>
+      <w:pPr>
+        <w:jc w:val="center"/>
         <w:rPr>
           <w:rFonts w:ascii="Arial" w:hAnsi="Arial" w:cs="Arial"/>
           <w:color w:val="000080"/>
@@ -390,8 +422,7 @@
           <w:szCs w:val="28"/>
           <w:u w:val="single"/>
         </w:rPr>
-        <w:t xml:space="preserve"> Raksha Ramdas</w:t>
-      </w:r>
+      </w:pPr>
       <w:r>
         <w:rPr>
           <w:rFonts w:ascii="Arial" w:hAnsi="Arial" w:cs="Arial"/>
@@ -400,7 +431,7 @@
           <w:szCs w:val="28"/>
           <w:u w:val="single"/>
         </w:rPr>
-        <w:t>,</w:t>
+        <w:t>Student: Conor McDonnel</w:t>
       </w:r>
       <w:r>
         <w:rPr>
@@ -410,7 +441,7 @@
           <w:szCs w:val="28"/>
           <w:u w:val="single"/>
         </w:rPr>
-        <w:t xml:space="preserve"> Student ID: </w:t>
+        <w:t>,</w:t>
       </w:r>
       <w:r>
         <w:rPr>
@@ -420,7 +451,7 @@
           <w:szCs w:val="28"/>
           <w:u w:val="single"/>
         </w:rPr>
-        <w:t>16052439</w:t>
+        <w:t xml:space="preserve"> Student ID: 16120604</w:t>
       </w:r>
     </w:p>
     <w:p>
@@ -442,7 +473,7 @@
           <w:szCs w:val="28"/>
           <w:u w:val="single"/>
         </w:rPr>
-        <w:t>Student: Samaa Alsafwani</w:t>
+        <w:t>Student:</w:t>
       </w:r>
       <w:r>
         <w:rPr>
@@ -452,7 +483,7 @@
           <w:szCs w:val="28"/>
           <w:u w:val="single"/>
         </w:rPr>
-        <w:t>,</w:t>
+        <w:t xml:space="preserve"> Raksha Ramdas</w:t>
       </w:r>
       <w:r>
         <w:rPr>
@@ -462,12 +493,9 @@
           <w:szCs w:val="28"/>
           <w:u w:val="single"/>
         </w:rPr>
-        <w:t xml:space="preserve"> Student ID: 16087941</w:t>
-      </w:r>
-    </w:p>
-    <w:p>
-      <w:pPr>
-        <w:jc w:val="center"/>
+        <w:t>,</w:t>
+      </w:r>
+      <w:r>
         <w:rPr>
           <w:rFonts w:ascii="Arial" w:hAnsi="Arial" w:cs="Arial"/>
           <w:color w:val="000080"/>
@@ -475,7 +503,8 @@
           <w:szCs w:val="28"/>
           <w:u w:val="single"/>
         </w:rPr>
-      </w:pPr>
+        <w:t xml:space="preserve"> Student ID: </w:t>
+      </w:r>
       <w:r>
         <w:rPr>
           <w:rFonts w:ascii="Arial" w:hAnsi="Arial" w:cs="Arial"/>
@@ -484,7 +513,7 @@
           <w:szCs w:val="28"/>
           <w:u w:val="single"/>
         </w:rPr>
-        <w:t>Course: Information and Network Security MENG</w:t>
+        <w:t>16052439</w:t>
       </w:r>
     </w:p>
     <w:p>
@@ -506,57 +535,65 @@
           <w:szCs w:val="28"/>
           <w:u w:val="single"/>
         </w:rPr>
-        <w:t>Department: Electronic &amp; Computer Engineering</w:t>
+        <w:t>Student: Samaa Alsafwani</w:t>
+      </w:r>
+      <w:r>
+        <w:rPr>
+          <w:rFonts w:ascii="Arial" w:hAnsi="Arial" w:cs="Arial"/>
+          <w:color w:val="000080"/>
+          <w:sz w:val="28"/>
+          <w:szCs w:val="28"/>
+          <w:u w:val="single"/>
+        </w:rPr>
+        <w:t>,</w:t>
+      </w:r>
+      <w:r>
+        <w:rPr>
+          <w:rFonts w:ascii="Arial" w:hAnsi="Arial" w:cs="Arial"/>
+          <w:color w:val="000080"/>
+          <w:sz w:val="28"/>
+          <w:szCs w:val="28"/>
+          <w:u w:val="single"/>
+        </w:rPr>
+        <w:t xml:space="preserve"> Student ID: 16087941</w:t>
       </w:r>
     </w:p>
     <w:p>
       <w:pPr>
         <w:ind w:firstLine="0"/>
-      </w:pPr>
-    </w:p>
-    <w:bookmarkEnd w:id="0"/>
-    <w:bookmarkEnd w:id="1"/>
-    <w:bookmarkEnd w:id="2"/>
-    <w:p>
-      <w:pPr>
-        <w:pStyle w:val="BodyFirst"/>
-      </w:pPr>
-    </w:p>
-    <w:p>
+        <w:rPr>
+          <w:rFonts w:ascii="Arial" w:hAnsi="Arial" w:cs="Arial"/>
+          <w:color w:val="000080"/>
+          <w:sz w:val="28"/>
+          <w:szCs w:val="28"/>
+          <w:u w:val="single"/>
+        </w:rPr>
+      </w:pPr>
+    </w:p>
+    <w:p>
+      <w:pPr>
+        <w:tabs>
+          <w:tab w:val="left" w:pos="2866"/>
+        </w:tabs>
+        <w:ind w:firstLine="0"/>
+      </w:pPr>
       <w:bookmarkStart w:id="3" w:name="_Toc536543204"/>
       <w:bookmarkStart w:id="4" w:name="_Toc536543433"/>
       <w:bookmarkStart w:id="5" w:name="_Toc15893759"/>
-    </w:p>
-    <w:p>
-      <w:pPr>
-        <w:tabs>
-          <w:tab w:val="left" w:pos="2866"/>
-        </w:tabs>
-      </w:pPr>
-    </w:p>
-    <w:p>
-      <w:pPr>
-        <w:tabs>
-          <w:tab w:val="left" w:pos="2866"/>
-        </w:tabs>
-      </w:pPr>
-    </w:p>
-    <w:p>
-      <w:pPr>
-        <w:tabs>
-          <w:tab w:val="left" w:pos="2866"/>
-        </w:tabs>
-      </w:pPr>
-    </w:p>
-    <w:p>
-      <w:pPr>
-        <w:tabs>
-          <w:tab w:val="left" w:pos="2866"/>
-        </w:tabs>
-      </w:pPr>
+      <w:bookmarkEnd w:id="0"/>
+      <w:bookmarkEnd w:id="1"/>
+      <w:bookmarkEnd w:id="2"/>
     </w:p>
     <w:sdt>
       <w:sdtPr>
+        <w:rPr>
+          <w:rFonts w:ascii="Times" w:eastAsia="Times New Roman" w:hAnsi="Times" w:cs="Times New Roman"/>
+          <w:color w:val="auto"/>
+          <w:kern w:val="22"/>
+          <w:sz w:val="22"/>
+          <w:szCs w:val="20"/>
+          <w:lang w:val="en-GB" w:eastAsia="en-GB"/>
+        </w:rPr>
         <w:id w:val="486831456"/>
         <w:docPartObj>
           <w:docPartGallery w:val="Table of Contents"/>
@@ -565,15 +602,9 @@
       </w:sdtPr>
       <w:sdtEndPr>
         <w:rPr>
-          <w:rFonts w:ascii="Times" w:eastAsia="Times New Roman" w:hAnsi="Times" w:cs="Times New Roman"/>
           <w:b/>
           <w:bCs/>
           <w:noProof/>
-          <w:color w:val="auto"/>
-          <w:kern w:val="22"/>
-          <w:sz w:val="22"/>
-          <w:szCs w:val="20"/>
-          <w:lang w:val="en-GB" w:eastAsia="en-GB"/>
         </w:rPr>
       </w:sdtEndPr>
       <w:sdtContent>
@@ -614,7 +645,7 @@
           <w:r>
             <w:fldChar w:fldCharType="separate"/>
           </w:r>
-          <w:hyperlink w:anchor="_Toc480038885" w:history="1">
+          <w:hyperlink w:anchor="_Toc480210213" w:history="1">
             <w:r>
               <w:rPr>
                 <w:rStyle w:val="Hyperlink"/>
@@ -652,7 +683,7 @@
               <w:rPr>
                 <w:webHidden/>
               </w:rPr>
-              <w:instrText xml:space="preserve"> PAGEREF _Toc480038885 \h </w:instrText>
+              <w:instrText xml:space="preserve"> PAGEREF _Toc480210213 \h </w:instrText>
             </w:r>
             <w:r>
               <w:rPr>
@@ -669,7 +700,7 @@
               <w:rPr>
                 <w:webHidden/>
               </w:rPr>
-              <w:t>3</w:t>
+              <w:t>4</w:t>
             </w:r>
             <w:r>
               <w:rPr>
@@ -689,7 +720,7 @@
               <w:lang w:val="en-US" w:eastAsia="en-US"/>
             </w:rPr>
           </w:pPr>
-          <w:hyperlink w:anchor="_Toc480038886" w:history="1">
+          <w:hyperlink w:anchor="_Toc480210214" w:history="1">
             <w:r>
               <w:rPr>
                 <w:rStyle w:val="Hyperlink"/>
@@ -728,7 +759,7 @@
               <w:rPr>
                 <w:webHidden/>
               </w:rPr>
-              <w:instrText xml:space="preserve"> PAGEREF _Toc480038886 \h </w:instrText>
+              <w:instrText xml:space="preserve"> PAGEREF _Toc480210214 \h </w:instrText>
             </w:r>
             <w:r>
               <w:rPr>
@@ -745,7 +776,7 @@
               <w:rPr>
                 <w:webHidden/>
               </w:rPr>
-              <w:t>3</w:t>
+              <w:t>4</w:t>
             </w:r>
             <w:r>
               <w:rPr>
@@ -765,7 +796,7 @@
               <w:lang w:val="en-US" w:eastAsia="en-US"/>
             </w:rPr>
           </w:pPr>
-          <w:hyperlink w:anchor="_Toc480038887" w:history="1">
+          <w:hyperlink w:anchor="_Toc480210215" w:history="1">
             <w:r>
               <w:rPr>
                 <w:rStyle w:val="Hyperlink"/>
@@ -804,7 +835,7 @@
               <w:rPr>
                 <w:webHidden/>
               </w:rPr>
-              <w:instrText xml:space="preserve"> PAGEREF _Toc480038887 \h </w:instrText>
+              <w:instrText xml:space="preserve"> PAGEREF _Toc480210215 \h </w:instrText>
             </w:r>
             <w:r>
               <w:rPr>
@@ -821,7 +852,7 @@
               <w:rPr>
                 <w:webHidden/>
               </w:rPr>
-              <w:t>3</w:t>
+              <w:t>4</w:t>
             </w:r>
             <w:r>
               <w:rPr>
@@ -841,7 +872,7 @@
               <w:lang w:val="en-US" w:eastAsia="en-US"/>
             </w:rPr>
           </w:pPr>
-          <w:hyperlink w:anchor="_Toc480038888" w:history="1">
+          <w:hyperlink w:anchor="_Toc480210216" w:history="1">
             <w:r>
               <w:rPr>
                 <w:rStyle w:val="Hyperlink"/>
@@ -880,7 +911,7 @@
               <w:rPr>
                 <w:webHidden/>
               </w:rPr>
-              <w:instrText xml:space="preserve"> PAGEREF _Toc480038888 \h </w:instrText>
+              <w:instrText xml:space="preserve"> PAGEREF _Toc480210216 \h </w:instrText>
             </w:r>
             <w:r>
               <w:rPr>
@@ -897,7 +928,7 @@
               <w:rPr>
                 <w:webHidden/>
               </w:rPr>
-              <w:t>4</w:t>
+              <w:t>5</w:t>
             </w:r>
             <w:r>
               <w:rPr>
@@ -925,15 +956,444 @@
         <w:ind w:firstLine="0"/>
         <w:jc w:val="left"/>
       </w:pPr>
+    </w:p>
+    <w:p>
+      <w:pPr>
+        <w:spacing w:line="240" w:lineRule="auto"/>
+        <w:ind w:firstLine="0"/>
+        <w:jc w:val="left"/>
+      </w:pPr>
+    </w:p>
+    <w:p>
+      <w:pPr>
+        <w:spacing w:line="240" w:lineRule="auto"/>
+        <w:ind w:firstLine="0"/>
+        <w:jc w:val="left"/>
+      </w:pPr>
+    </w:p>
+    <w:p>
+      <w:pPr>
+        <w:spacing w:line="240" w:lineRule="auto"/>
+        <w:ind w:firstLine="0"/>
+        <w:jc w:val="left"/>
+      </w:pPr>
+    </w:p>
+    <w:p>
+      <w:pPr>
+        <w:spacing w:line="240" w:lineRule="auto"/>
+        <w:ind w:firstLine="0"/>
+        <w:jc w:val="left"/>
+      </w:pPr>
+    </w:p>
+    <w:p>
+      <w:pPr>
+        <w:spacing w:line="240" w:lineRule="auto"/>
+        <w:ind w:firstLine="0"/>
+        <w:jc w:val="left"/>
+      </w:pPr>
+    </w:p>
+    <w:p>
+      <w:pPr>
+        <w:spacing w:line="240" w:lineRule="auto"/>
+        <w:ind w:firstLine="0"/>
+        <w:jc w:val="left"/>
+      </w:pPr>
+    </w:p>
+    <w:p>
+      <w:pPr>
+        <w:spacing w:line="240" w:lineRule="auto"/>
+        <w:ind w:firstLine="0"/>
+        <w:jc w:val="left"/>
+      </w:pPr>
+    </w:p>
+    <w:p>
+      <w:pPr>
+        <w:spacing w:line="240" w:lineRule="auto"/>
+        <w:ind w:firstLine="0"/>
+        <w:jc w:val="left"/>
+      </w:pPr>
+    </w:p>
+    <w:p>
+      <w:pPr>
+        <w:spacing w:line="240" w:lineRule="auto"/>
+        <w:ind w:firstLine="0"/>
+        <w:jc w:val="left"/>
+      </w:pPr>
+    </w:p>
+    <w:p>
+      <w:pPr>
+        <w:spacing w:line="240" w:lineRule="auto"/>
+        <w:ind w:firstLine="0"/>
+        <w:jc w:val="left"/>
+      </w:pPr>
+    </w:p>
+    <w:p>
+      <w:pPr>
+        <w:spacing w:line="240" w:lineRule="auto"/>
+        <w:ind w:firstLine="0"/>
+        <w:jc w:val="left"/>
+      </w:pPr>
+    </w:p>
+    <w:p>
+      <w:pPr>
+        <w:spacing w:line="240" w:lineRule="auto"/>
+        <w:ind w:firstLine="0"/>
+        <w:jc w:val="left"/>
+      </w:pPr>
+    </w:p>
+    <w:p>
+      <w:pPr>
+        <w:spacing w:line="240" w:lineRule="auto"/>
+        <w:ind w:firstLine="0"/>
+        <w:jc w:val="left"/>
+      </w:pPr>
+    </w:p>
+    <w:p>
+      <w:pPr>
+        <w:spacing w:line="240" w:lineRule="auto"/>
+        <w:ind w:firstLine="0"/>
+        <w:jc w:val="left"/>
+      </w:pPr>
+    </w:p>
+    <w:p>
+      <w:pPr>
+        <w:spacing w:line="240" w:lineRule="auto"/>
+        <w:ind w:firstLine="0"/>
+        <w:jc w:val="left"/>
+      </w:pPr>
+    </w:p>
+    <w:p>
+      <w:pPr>
+        <w:spacing w:line="240" w:lineRule="auto"/>
+        <w:ind w:firstLine="0"/>
+        <w:jc w:val="left"/>
+      </w:pPr>
+    </w:p>
+    <w:p>
+      <w:pPr>
+        <w:spacing w:line="240" w:lineRule="auto"/>
+        <w:ind w:firstLine="0"/>
+        <w:jc w:val="left"/>
+      </w:pPr>
+    </w:p>
+    <w:p>
+      <w:pPr>
+        <w:spacing w:line="240" w:lineRule="auto"/>
+        <w:ind w:firstLine="0"/>
+        <w:jc w:val="left"/>
+      </w:pPr>
+    </w:p>
+    <w:p>
+      <w:pPr>
+        <w:spacing w:line="240" w:lineRule="auto"/>
+        <w:ind w:firstLine="0"/>
+        <w:jc w:val="left"/>
+      </w:pPr>
+    </w:p>
+    <w:p>
+      <w:pPr>
+        <w:spacing w:line="240" w:lineRule="auto"/>
+        <w:ind w:firstLine="0"/>
+        <w:jc w:val="left"/>
+      </w:pPr>
+    </w:p>
+    <w:p>
+      <w:pPr>
+        <w:spacing w:line="240" w:lineRule="auto"/>
+        <w:ind w:firstLine="0"/>
+        <w:jc w:val="left"/>
+      </w:pPr>
+    </w:p>
+    <w:p>
+      <w:pPr>
+        <w:spacing w:line="240" w:lineRule="auto"/>
+        <w:ind w:firstLine="0"/>
+        <w:jc w:val="left"/>
+      </w:pPr>
+    </w:p>
+    <w:p>
+      <w:pPr>
+        <w:spacing w:line="240" w:lineRule="auto"/>
+        <w:ind w:firstLine="0"/>
+        <w:jc w:val="left"/>
+      </w:pPr>
+    </w:p>
+    <w:p>
+      <w:pPr>
+        <w:spacing w:line="240" w:lineRule="auto"/>
+        <w:ind w:firstLine="0"/>
+        <w:jc w:val="left"/>
+      </w:pPr>
+    </w:p>
+    <w:p>
+      <w:pPr>
+        <w:spacing w:line="240" w:lineRule="auto"/>
+        <w:ind w:firstLine="0"/>
+        <w:jc w:val="left"/>
+      </w:pPr>
+    </w:p>
+    <w:p>
+      <w:pPr>
+        <w:spacing w:line="240" w:lineRule="auto"/>
+        <w:ind w:firstLine="0"/>
+        <w:jc w:val="left"/>
+      </w:pPr>
+    </w:p>
+    <w:p>
+      <w:pPr>
+        <w:spacing w:line="240" w:lineRule="auto"/>
+        <w:ind w:firstLine="0"/>
+        <w:jc w:val="left"/>
+      </w:pPr>
+    </w:p>
+    <w:p>
+      <w:pPr>
+        <w:spacing w:line="240" w:lineRule="auto"/>
+        <w:ind w:firstLine="0"/>
+        <w:jc w:val="left"/>
+      </w:pPr>
+    </w:p>
+    <w:p>
+      <w:pPr>
+        <w:spacing w:line="240" w:lineRule="auto"/>
+        <w:ind w:firstLine="0"/>
+        <w:jc w:val="left"/>
+      </w:pPr>
+    </w:p>
+    <w:p>
+      <w:pPr>
+        <w:spacing w:line="240" w:lineRule="auto"/>
+        <w:ind w:firstLine="0"/>
+        <w:jc w:val="left"/>
+      </w:pPr>
+    </w:p>
+    <w:p>
+      <w:pPr>
+        <w:spacing w:line="240" w:lineRule="auto"/>
+        <w:ind w:firstLine="0"/>
+        <w:jc w:val="left"/>
+      </w:pPr>
+    </w:p>
+    <w:p>
+      <w:pPr>
+        <w:spacing w:line="240" w:lineRule="auto"/>
+        <w:ind w:firstLine="0"/>
+        <w:jc w:val="left"/>
+      </w:pPr>
+    </w:p>
+    <w:p>
+      <w:pPr>
+        <w:spacing w:line="240" w:lineRule="auto"/>
+        <w:ind w:firstLine="0"/>
+        <w:jc w:val="left"/>
+      </w:pPr>
+    </w:p>
+    <w:p>
+      <w:pPr>
+        <w:spacing w:line="240" w:lineRule="auto"/>
+        <w:ind w:firstLine="0"/>
+        <w:jc w:val="left"/>
+      </w:pPr>
+    </w:p>
+    <w:p>
+      <w:pPr>
+        <w:spacing w:line="240" w:lineRule="auto"/>
+        <w:ind w:firstLine="0"/>
+        <w:jc w:val="left"/>
+      </w:pPr>
+    </w:p>
+    <w:p>
+      <w:pPr>
+        <w:spacing w:line="240" w:lineRule="auto"/>
+        <w:ind w:firstLine="0"/>
+        <w:jc w:val="left"/>
+      </w:pPr>
+    </w:p>
+    <w:p>
+      <w:pPr>
+        <w:spacing w:line="240" w:lineRule="auto"/>
+        <w:ind w:firstLine="0"/>
+        <w:jc w:val="left"/>
+      </w:pPr>
+    </w:p>
+    <w:p>
+      <w:pPr>
+        <w:spacing w:line="240" w:lineRule="auto"/>
+        <w:ind w:firstLine="0"/>
+        <w:jc w:val="left"/>
+      </w:pPr>
+    </w:p>
+    <w:p>
+      <w:pPr>
+        <w:spacing w:line="240" w:lineRule="auto"/>
+        <w:ind w:firstLine="0"/>
+        <w:jc w:val="left"/>
+      </w:pPr>
+    </w:p>
+    <w:p>
+      <w:pPr>
+        <w:spacing w:line="240" w:lineRule="auto"/>
+        <w:ind w:firstLine="0"/>
+        <w:jc w:val="left"/>
+      </w:pPr>
+    </w:p>
+    <w:p>
+      <w:pPr>
+        <w:spacing w:line="240" w:lineRule="auto"/>
+        <w:ind w:firstLine="0"/>
+        <w:jc w:val="left"/>
+      </w:pPr>
+    </w:p>
+    <w:p>
+      <w:pPr>
+        <w:spacing w:line="240" w:lineRule="auto"/>
+        <w:ind w:firstLine="0"/>
+        <w:jc w:val="left"/>
+      </w:pPr>
+    </w:p>
+    <w:p>
+      <w:pPr>
+        <w:spacing w:line="240" w:lineRule="auto"/>
+        <w:ind w:firstLine="0"/>
+        <w:jc w:val="left"/>
+      </w:pPr>
+    </w:p>
+    <w:p>
+      <w:pPr>
+        <w:spacing w:line="240" w:lineRule="auto"/>
+        <w:ind w:firstLine="0"/>
+        <w:jc w:val="left"/>
+      </w:pPr>
+    </w:p>
+    <w:p>
+      <w:pPr>
+        <w:spacing w:line="240" w:lineRule="auto"/>
+        <w:ind w:firstLine="0"/>
+        <w:jc w:val="left"/>
+      </w:pPr>
       <w:r>
         <w:br w:type="page"/>
       </w:r>
     </w:p>
     <w:p>
       <w:pPr>
+        <w:pStyle w:val="TOCHeading"/>
+        <w:rPr>
+          <w:rFonts w:ascii="Times" w:hAnsi="Times" w:cs="Times"/>
+          <w:b/>
+          <w:color w:val="auto"/>
+        </w:rPr>
+      </w:pPr>
+      <w:r>
+        <w:rPr>
+          <w:rFonts w:ascii="Times" w:hAnsi="Times" w:cs="Times"/>
+          <w:b/>
+          <w:color w:val="auto"/>
+        </w:rPr>
+        <w:lastRenderedPageBreak/>
+        <w:t>Table of Figures</w:t>
+      </w:r>
+    </w:p>
+    <w:p>
+      <w:pPr>
+        <w:pStyle w:val="TableofFigures"/>
+        <w:tabs>
+          <w:tab w:val="right" w:leader="dot" w:pos="8354"/>
+        </w:tabs>
+        <w:rPr>
+          <w:rFonts w:asciiTheme="minorHAnsi" w:eastAsiaTheme="minorEastAsia" w:hAnsiTheme="minorHAnsi" w:cstheme="minorBidi"/>
+          <w:noProof/>
+          <w:kern w:val="0"/>
+          <w:sz w:val="22"/>
+          <w:szCs w:val="22"/>
+          <w:lang w:val="en-US" w:eastAsia="en-US"/>
+        </w:rPr>
+      </w:pPr>
+      <w:r>
+        <w:fldChar w:fldCharType="begin"/>
+      </w:r>
+      <w:r>
+        <w:instrText xml:space="preserve"> TOC \h \z \c "Figure" </w:instrText>
+      </w:r>
+      <w:r>
+        <w:fldChar w:fldCharType="separate"/>
+      </w:r>
+      <w:hyperlink w:anchor="_Toc480203924" w:history="1">
+        <w:r>
+          <w:rPr>
+            <w:rStyle w:val="Hyperlink"/>
+            <w:noProof/>
+          </w:rPr>
+          <w:t>Figure 1: Analysis of the impact of The Dirty COW exploit on a system</w:t>
+        </w:r>
+        <w:r>
+          <w:rPr>
+            <w:noProof/>
+            <w:webHidden/>
+          </w:rPr>
+          <w:tab/>
+        </w:r>
+        <w:r>
+          <w:rPr>
+            <w:noProof/>
+            <w:webHidden/>
+          </w:rPr>
+          <w:fldChar w:fldCharType="begin"/>
+        </w:r>
+        <w:r>
+          <w:rPr>
+            <w:noProof/>
+            <w:webHidden/>
+          </w:rPr>
+          <w:instrText xml:space="preserve"> PAGEREF _Toc480203924 \h </w:instrText>
+        </w:r>
+        <w:r>
+          <w:rPr>
+            <w:noProof/>
+            <w:webHidden/>
+          </w:rPr>
+        </w:r>
+        <w:r>
+          <w:rPr>
+            <w:noProof/>
+            <w:webHidden/>
+          </w:rPr>
+          <w:fldChar w:fldCharType="separate"/>
+        </w:r>
+        <w:r>
+          <w:rPr>
+            <w:noProof/>
+            <w:webHidden/>
+          </w:rPr>
+          <w:t>5</w:t>
+        </w:r>
+        <w:r>
+          <w:rPr>
+            <w:noProof/>
+            <w:webHidden/>
+          </w:rPr>
+          <w:fldChar w:fldCharType="end"/>
+        </w:r>
+      </w:hyperlink>
+    </w:p>
+    <w:p>
+      <w:pPr>
+        <w:spacing w:line="240" w:lineRule="auto"/>
+        <w:ind w:firstLine="0"/>
+        <w:jc w:val="left"/>
+      </w:pPr>
+      <w:r>
+        <w:fldChar w:fldCharType="end"/>
+      </w:r>
+      <w:r>
+        <w:br w:type="page"/>
+      </w:r>
+    </w:p>
+    <w:p>
+      <w:pPr>
         <w:pStyle w:val="Heading1"/>
       </w:pPr>
-      <w:bookmarkStart w:id="6" w:name="_Toc480038885"/>
+      <w:bookmarkStart w:id="6" w:name="_Toc480210213"/>
       <w:r>
         <w:lastRenderedPageBreak/>
         <w:t>Dirty Copy-on-Write (</w:t>
@@ -950,7 +1410,7 @@
       <w:pPr>
         <w:pStyle w:val="Heading2"/>
       </w:pPr>
-      <w:bookmarkStart w:id="7" w:name="_Toc480038886"/>
+      <w:bookmarkStart w:id="7" w:name="_Toc480210214"/>
       <w:r>
         <w:t>Introduction</w:t>
       </w:r>
@@ -995,16 +1455,52 @@
         <w:t>in</w:t>
       </w:r>
       <w:r>
-        <w:t xml:space="preserve"> July, </w:t>
+        <w:t xml:space="preserve"> </w:t>
+      </w:r>
+      <w:r>
+        <w:t>September</w:t>
+      </w:r>
+      <w:r>
+        <w:t xml:space="preserve">, </w:t>
       </w:r>
       <w:r>
         <w:t>2007</w:t>
       </w:r>
       <w:r>
-        <w:t>, I</w:t>
-      </w:r>
-      <w:r>
-        <w:t>ts CVE designation is CVE-2016-5195. It affects all major vendors of Linux including Ubuntu, Debian, Red Hat and even Android, which is a</w:t>
+        <w:t xml:space="preserve"> and </w:t>
+      </w:r>
+      <w:r>
+        <w:t>it has been</w:t>
+      </w:r>
+      <w:r>
+        <w:t xml:space="preserve"> </w:t>
+      </w:r>
+      <w:r>
+        <w:t>exploited</w:t>
+      </w:r>
+      <w:r>
+        <w:t xml:space="preserve"> actively since</w:t>
+      </w:r>
+      <w:r>
+        <w:t xml:space="preserve"> October, 2016.</w:t>
+      </w:r>
+      <w:r>
+        <w:t xml:space="preserve"> I</w:t>
+      </w:r>
+      <w:r>
+        <w:t>ts CVE designation is CVE-2016-5195. It affects all major vendors of Linu</w:t>
+      </w:r>
+      <w:r>
+        <w:t xml:space="preserve">x including Ubuntu, Debian, Red </w:t>
+      </w:r>
+      <w:r>
+        <w:t>Hat</w:t>
+      </w:r>
+      <w:r>
+        <w:t>, Fedora</w:t>
+      </w:r>
+      <w:r>
+        <w:t xml:space="preserve"> and even Android, which is a</w:t>
       </w:r>
       <w:r>
         <w:t>lso powered b</w:t>
@@ -1019,13 +1515,7 @@
         <w:t>It was</w:t>
       </w:r>
       <w:r>
-        <w:t xml:space="preserve"> </w:t>
-      </w:r>
-      <w:r>
-        <w:t>discovered</w:t>
-      </w:r>
-      <w:r>
-        <w:t xml:space="preserve"> by a Linux security researcher,</w:t>
+        <w:t xml:space="preserve"> discovered by a Linux security researcher,</w:t>
       </w:r>
       <w:r>
         <w:t xml:space="preserve"> Phil Oester.</w:t>
@@ -1064,12 +1554,7 @@
         <w:t xml:space="preserve"> is </w:t>
       </w:r>
       <w:r>
-        <w:t>a l</w:t>
-      </w:r>
-      <w:bookmarkStart w:id="8" w:name="_GoBack"/>
-      <w:bookmarkEnd w:id="8"/>
-      <w:r>
-        <w:t>ocal privilege escalation bug that exploits</w:t>
+        <w:t>a local privilege escalation bug that exploits</w:t>
       </w:r>
       <w:r>
         <w:t xml:space="preserve"> a race condition</w:t>
@@ -1078,7 +1563,16 @@
         <w:t xml:space="preserve"> in mm/gup.c</w:t>
       </w:r>
       <w:r>
-        <w:t xml:space="preserve"> in the Linux kernel version 2.x through 4.x, considering the </w:t>
+        <w:t xml:space="preserve"> in the Linux kernel 2.x through 4.x before version 4.8.3</w:t>
+      </w:r>
+      <w:r>
+        <w:t>,</w:t>
+      </w:r>
+      <w:r>
+        <w:t xml:space="preserve"> taking into consideration</w:t>
+      </w:r>
+      <w:r>
+        <w:t xml:space="preserve"> the </w:t>
       </w:r>
       <w:r>
         <w:t>way the Linux kernel’s memory subsystem handles the copy-on-write (COW) breakage of private read-only m</w:t>
@@ -1108,13 +1602,28 @@
         <w:t xml:space="preserve"> increase their privileges on the system.</w:t>
       </w:r>
       <w:r>
-        <w:t xml:space="preserve"> This vulnerability could be used by an attacker to modify existing setuid files with instructions to </w:t>
+        <w:t xml:space="preserve"> This vulnerability could be used by </w:t>
+      </w:r>
+      <w:r>
+        <w:t>the</w:t>
+      </w:r>
+      <w:r>
+        <w:t xml:space="preserve"> attacker to modify existing setuid files with instructions to </w:t>
       </w:r>
       <w:r>
         <w:t>gain administrative</w:t>
       </w:r>
       <w:r>
         <w:t xml:space="preserve"> privileges.</w:t>
+      </w:r>
+      <w:r>
+        <w:t xml:space="preserve"> The exploitation of the Dirty COW bug leaves no traces of anything abnormal in the</w:t>
+      </w:r>
+      <w:r>
+        <w:t xml:space="preserve"> system</w:t>
+      </w:r>
+      <w:r>
+        <w:t xml:space="preserve"> logs.</w:t>
       </w:r>
     </w:p>
     <w:p>
@@ -1127,7 +1636,7 @@
       <w:pPr>
         <w:pStyle w:val="Heading2"/>
       </w:pPr>
-      <w:bookmarkStart w:id="9" w:name="_Toc480038887"/>
+      <w:bookmarkStart w:id="8" w:name="_Toc480210215"/>
       <w:r>
         <w:t>Impact</w:t>
       </w:r>
@@ -1143,7 +1652,21 @@
       <w:r>
         <w:t>ulnerability</w:t>
       </w:r>
-      <w:bookmarkEnd w:id="9"/>
+      <w:bookmarkEnd w:id="8"/>
+    </w:p>
+    <w:p>
+      <w:pPr>
+        <w:pStyle w:val="BodyFirst"/>
+      </w:pPr>
+      <w:r>
+        <w:t>Some of the impacts of exploiting the Dirty COW bug</w:t>
+      </w:r>
+      <w:r>
+        <w:t xml:space="preserve"> on Linux based systems</w:t>
+      </w:r>
+      <w:r>
+        <w:t xml:space="preserve"> include:</w:t>
+      </w:r>
     </w:p>
     <w:p>
       <w:pPr>
@@ -1154,7 +1677,19 @@
         </w:numPr>
       </w:pPr>
       <w:r>
-        <w:t>It allows attackers with local system accounts to modify on-disk binaries, bypassing the standard permission mechanisms that would prevent modification without an appropriate permission set.</w:t>
+        <w:t>The flaw</w:t>
+      </w:r>
+      <w:r>
+        <w:t xml:space="preserve"> allows attackers with local system accounts to modify on-disk binaries, bypassing the standard permission mechanisms that would prevent modification without an appropriate permission set.</w:t>
+      </w:r>
+      <w:r>
+        <w:t xml:space="preserve"> This is achieved by the racing the madvise (MaADV_DONTNEED) system call while having the page of the executable </w:t>
+      </w:r>
+      <w:r>
+        <w:t>m</w:t>
+      </w:r>
+      <w:r>
+        <w:t>mapped in memory.</w:t>
       </w:r>
     </w:p>
     <w:p>
@@ -1166,7 +1701,23 @@
         </w:numPr>
       </w:pPr>
       <w:r>
-        <w:t>Because of the race condition, with the right timing, an unprivileged or a local attacker could use this flaw to gain write access to otherwise read-only memory mappings and thus increase their privileges on the system.</w:t>
+        <w:t>The Linux kernel contains many binaries which are read-only, and can only be modified or written to by a user of higher permissions, such as the root</w:t>
+      </w:r>
+      <w:r>
+        <w:t>. When</w:t>
+      </w:r>
+      <w:r>
+        <w:t xml:space="preserve"> </w:t>
+      </w:r>
+      <w:r>
+        <w:lastRenderedPageBreak/>
+        <w:t xml:space="preserve">an attacker </w:t>
+      </w:r>
+      <w:r>
+        <w:t>escalates system privileges</w:t>
+      </w:r>
+      <w:r>
+        <w:t xml:space="preserve"> using the Dirty COW exploit they can change files, such as /bin/bash, so that it performs additional, unexpected functions such as a key logger to steal passwords and other sensitive information from the legitimate users.</w:t>
       </w:r>
     </w:p>
     <w:p>
@@ -1199,7 +1750,6 @@
         </w:numPr>
       </w:pPr>
       <w:r>
-        <w:lastRenderedPageBreak/>
         <w:t>It can also be used to obtain root permissions in</w:t>
       </w:r>
       <w:r>
@@ -1211,21 +1761,122 @@
     </w:p>
     <w:p>
       <w:pPr>
-        <w:tabs>
-          <w:tab w:val="left" w:pos="2866"/>
-        </w:tabs>
-        <w:ind w:firstLine="0"/>
-      </w:pPr>
-    </w:p>
+        <w:pStyle w:val="BodyText"/>
+      </w:pPr>
+    </w:p>
+    <w:p>
+      <w:pPr>
+        <w:pStyle w:val="BodyText"/>
+      </w:pPr>
+      <w:r>
+        <w:pict w14:anchorId="5037E1FA">
+          <v:shapetype id="_x0000_t75" coordsize="21600,21600" o:spt="75" o:preferrelative="t" path="m@4@5l@4@11@9@11@9@5xe" filled="f" stroked="f">
+            <v:stroke joinstyle="miter"/>
+            <v:formulas>
+              <v:f eqn="if lineDrawn pixelLineWidth 0"/>
+              <v:f eqn="sum @0 1 0"/>
+              <v:f eqn="sum 0 0 @1"/>
+              <v:f eqn="prod @2 1 2"/>
+              <v:f eqn="prod @3 21600 pixelWidth"/>
+              <v:f eqn="prod @3 21600 pixelHeight"/>
+              <v:f eqn="sum @0 0 1"/>
+              <v:f eqn="prod @6 1 2"/>
+              <v:f eqn="prod @7 21600 pixelWidth"/>
+              <v:f eqn="sum @8 21600 0"/>
+              <v:f eqn="prod @7 21600 pixelHeight"/>
+              <v:f eqn="sum @10 21600 0"/>
+            </v:formulas>
+            <v:path o:extrusionok="f" gradientshapeok="t" o:connecttype="rect"/>
+            <o:lock v:ext="edit" aspectratio="t"/>
+          </v:shapetype>
+          <v:shape id="_x0000_i1052" type="#_x0000_t75" style="width:422.4pt;height:181.8pt">
+            <v:imagedata r:id="rId9" o:title="CVE 2016"/>
+          </v:shape>
+        </w:pict>
+      </w:r>
+    </w:p>
+    <w:p>
+      <w:pPr>
+        <w:pStyle w:val="Caption"/>
+        <w:ind w:firstLine="720"/>
+        <w:rPr>
+          <w:color w:val="auto"/>
+          <w:sz w:val="22"/>
+          <w:szCs w:val="22"/>
+        </w:rPr>
+      </w:pPr>
+      <w:bookmarkStart w:id="9" w:name="_Toc480203924"/>
+      <w:r>
+        <w:rPr>
+          <w:color w:val="auto"/>
+          <w:sz w:val="22"/>
+          <w:szCs w:val="22"/>
+        </w:rPr>
+        <w:t xml:space="preserve">Figure </w:t>
+      </w:r>
+      <w:r>
+        <w:rPr>
+          <w:color w:val="auto"/>
+          <w:sz w:val="22"/>
+          <w:szCs w:val="22"/>
+        </w:rPr>
+        <w:fldChar w:fldCharType="begin"/>
+      </w:r>
+      <w:r>
+        <w:rPr>
+          <w:color w:val="auto"/>
+          <w:sz w:val="22"/>
+          <w:szCs w:val="22"/>
+        </w:rPr>
+        <w:instrText xml:space="preserve"> SEQ Figure \* ARABIC </w:instrText>
+      </w:r>
+      <w:r>
+        <w:rPr>
+          <w:color w:val="auto"/>
+          <w:sz w:val="22"/>
+          <w:szCs w:val="22"/>
+        </w:rPr>
+        <w:fldChar w:fldCharType="separate"/>
+      </w:r>
+      <w:r>
+        <w:rPr>
+          <w:noProof/>
+          <w:color w:val="auto"/>
+          <w:sz w:val="22"/>
+          <w:szCs w:val="22"/>
+        </w:rPr>
+        <w:t>1</w:t>
+      </w:r>
+      <w:r>
+        <w:rPr>
+          <w:color w:val="auto"/>
+          <w:sz w:val="22"/>
+          <w:szCs w:val="22"/>
+        </w:rPr>
+        <w:fldChar w:fldCharType="end"/>
+      </w:r>
+      <w:r>
+        <w:rPr>
+          <w:color w:val="auto"/>
+          <w:sz w:val="22"/>
+          <w:szCs w:val="22"/>
+        </w:rPr>
+        <w:t>: Analysis of the impact of The Dirty COW exploit on a system</w:t>
+      </w:r>
+      <w:bookmarkStart w:id="10" w:name="_GoBack"/>
+      <w:bookmarkEnd w:id="9"/>
+      <w:bookmarkEnd w:id="10"/>
+    </w:p>
+    <w:p/>
     <w:p>
       <w:pPr>
         <w:pStyle w:val="Heading2"/>
       </w:pPr>
-      <w:bookmarkStart w:id="10" w:name="_Toc480038888"/>
+      <w:bookmarkStart w:id="11" w:name="_Toc480210216"/>
       <w:r>
         <w:t>How to execute a Dirty COW Exploit</w:t>
       </w:r>
-      <w:bookmarkEnd w:id="10"/>
+      <w:bookmarkEnd w:id="11"/>
       <w:r>
         <w:tab/>
       </w:r>
@@ -1233,8 +1884,381 @@
       <w:bookmarkEnd w:id="4"/>
       <w:bookmarkEnd w:id="5"/>
     </w:p>
+    <w:p>
+      <w:pPr>
+        <w:pStyle w:val="BodyFirst"/>
+      </w:pPr>
+      <w:r>
+        <w:t>Some of the known techniques of exploiting the Dirty COW bug include:</w:t>
+      </w:r>
+    </w:p>
+    <w:p>
+      <w:pPr>
+        <w:numPr>
+          <w:ilvl w:val="0"/>
+          <w:numId w:val="16"/>
+        </w:numPr>
+        <w:shd w:val="clear" w:color="auto" w:fill="FFFFFF"/>
+        <w:spacing w:before="60" w:after="100" w:afterAutospacing="1"/>
+        <w:rPr>
+          <w:rFonts w:cs="Times"/>
+          <w:sz w:val="24"/>
+          <w:szCs w:val="24"/>
+        </w:rPr>
+      </w:pPr>
+      <w:r>
+        <w:rPr>
+          <w:rFonts w:cs="Times"/>
+          <w:color w:val="333333"/>
+          <w:sz w:val="24"/>
+          <w:szCs w:val="24"/>
+          <w:bdr w:val="none" w:sz="0" w:space="0" w:color="auto" w:frame="1"/>
+          <w:shd w:val="clear" w:color="auto" w:fill="FFFFFF"/>
+        </w:rPr>
+        <w:t>This</w:t>
+      </w:r>
+      <w:r>
+        <w:rPr>
+          <w:rFonts w:cs="Times"/>
+          <w:color w:val="333333"/>
+          <w:sz w:val="24"/>
+          <w:szCs w:val="24"/>
+          <w:bdr w:val="none" w:sz="0" w:space="0" w:color="auto" w:frame="1"/>
+          <w:shd w:val="clear" w:color="auto" w:fill="FFFFFF"/>
+        </w:rPr>
+        <w:t xml:space="preserve"> first Dirty COW</w:t>
+      </w:r>
+      <w:r>
+        <w:rPr>
+          <w:rFonts w:cs="Times"/>
+          <w:color w:val="333333"/>
+          <w:sz w:val="24"/>
+          <w:szCs w:val="24"/>
+          <w:bdr w:val="none" w:sz="0" w:space="0" w:color="auto" w:frame="1"/>
+          <w:shd w:val="clear" w:color="auto" w:fill="FFFFFF"/>
+        </w:rPr>
+        <w:t xml:space="preserve"> exploit</w:t>
+      </w:r>
+      <w:r>
+        <w:rPr>
+          <w:rFonts w:cs="Times"/>
+          <w:color w:val="333333"/>
+          <w:sz w:val="24"/>
+          <w:szCs w:val="24"/>
+          <w:bdr w:val="none" w:sz="0" w:space="0" w:color="auto" w:frame="1"/>
+          <w:shd w:val="clear" w:color="auto" w:fill="FFFFFF"/>
+        </w:rPr>
+        <w:t xml:space="preserve"> seen in the wild takes two</w:t>
+      </w:r>
+      <w:r>
+        <w:rPr>
+          <w:rFonts w:cs="Times"/>
+          <w:color w:val="333333"/>
+          <w:sz w:val="24"/>
+          <w:szCs w:val="24"/>
+          <w:bdr w:val="none" w:sz="0" w:space="0" w:color="auto" w:frame="1"/>
+          <w:shd w:val="clear" w:color="auto" w:fill="FFFFFF"/>
+        </w:rPr>
+        <w:t xml:space="preserve"> arguments a filename and a string to be written to the file.  The file specified is op</w:t>
+      </w:r>
+      <w:r>
+        <w:rPr>
+          <w:rFonts w:cs="Times"/>
+          <w:color w:val="333333"/>
+          <w:sz w:val="24"/>
+          <w:szCs w:val="24"/>
+          <w:bdr w:val="none" w:sz="0" w:space="0" w:color="auto" w:frame="1"/>
+          <w:shd w:val="clear" w:color="auto" w:fill="FFFFFF"/>
+        </w:rPr>
+        <w:t>ened</w:t>
+      </w:r>
+      <w:r>
+        <w:rPr>
+          <w:rFonts w:cs="Times"/>
+          <w:color w:val="333333"/>
+          <w:sz w:val="24"/>
+          <w:szCs w:val="24"/>
+          <w:bdr w:val="none" w:sz="0" w:space="0" w:color="auto" w:frame="1"/>
+          <w:shd w:val="clear" w:color="auto" w:fill="FFFFFF"/>
+        </w:rPr>
+        <w:t xml:space="preserve"> as read-only and is then</w:t>
+      </w:r>
+      <w:r>
+        <w:rPr>
+          <w:rFonts w:cs="Times"/>
+          <w:color w:val="333333"/>
+          <w:sz w:val="24"/>
+          <w:szCs w:val="24"/>
+          <w:bdr w:val="none" w:sz="0" w:space="0" w:color="auto" w:frame="1"/>
+          <w:shd w:val="clear" w:color="auto" w:fill="FFFFFF"/>
+        </w:rPr>
+        <w:t xml:space="preserve"> mmap’</w:t>
+      </w:r>
+      <w:r>
+        <w:rPr>
+          <w:rFonts w:cs="Times"/>
+          <w:color w:val="333333"/>
+          <w:sz w:val="24"/>
+          <w:szCs w:val="24"/>
+          <w:bdr w:val="none" w:sz="0" w:space="0" w:color="auto" w:frame="1"/>
+          <w:shd w:val="clear" w:color="auto" w:fill="FFFFFF"/>
+        </w:rPr>
+        <w:t>ed into the current process read-only and with </w:t>
+      </w:r>
+      <w:hyperlink r:id="rId10" w:history="1">
+        <w:r>
+          <w:rPr>
+            <w:rStyle w:val="Hyperlink"/>
+            <w:rFonts w:cs="Times"/>
+            <w:color w:val="auto"/>
+            <w:sz w:val="24"/>
+            <w:szCs w:val="24"/>
+            <w:u w:val="none"/>
+            <w:bdr w:val="none" w:sz="0" w:space="0" w:color="auto" w:frame="1"/>
+            <w:shd w:val="clear" w:color="auto" w:fill="FFFFFF"/>
+          </w:rPr>
+          <w:t>MAP_PRIVATE</w:t>
+        </w:r>
+      </w:hyperlink>
+      <w:r>
+        <w:rPr>
+          <w:rFonts w:cs="Times"/>
+          <w:sz w:val="24"/>
+          <w:szCs w:val="24"/>
+          <w:bdr w:val="none" w:sz="0" w:space="0" w:color="auto" w:frame="1"/>
+          <w:shd w:val="clear" w:color="auto" w:fill="FFFFFF"/>
+        </w:rPr>
+        <w:t> </w:t>
+      </w:r>
+      <w:r>
+        <w:rPr>
+          <w:rFonts w:cs="Times"/>
+          <w:color w:val="333333"/>
+          <w:sz w:val="24"/>
+          <w:szCs w:val="24"/>
+          <w:bdr w:val="none" w:sz="0" w:space="0" w:color="auto" w:frame="1"/>
+          <w:shd w:val="clear" w:color="auto" w:fill="FFFFFF"/>
+        </w:rPr>
+        <w:t>specified to create a private COW mapping.  </w:t>
+      </w:r>
+      <w:r>
+        <w:rPr>
+          <w:rFonts w:cs="Times"/>
+          <w:color w:val="333333"/>
+          <w:sz w:val="24"/>
+          <w:szCs w:val="24"/>
+          <w:bdr w:val="none" w:sz="0" w:space="0" w:color="auto" w:frame="1"/>
+          <w:shd w:val="clear" w:color="auto" w:fill="FFFFFF"/>
+        </w:rPr>
+        <w:t xml:space="preserve">It then starts two threads. </w:t>
+      </w:r>
+      <w:r>
+        <w:rPr>
+          <w:rFonts w:cs="Times"/>
+          <w:color w:val="333333"/>
+          <w:sz w:val="24"/>
+          <w:szCs w:val="24"/>
+          <w:bdr w:val="none" w:sz="0" w:space="0" w:color="auto" w:frame="1"/>
+          <w:shd w:val="clear" w:color="auto" w:fill="FFFFFF"/>
+        </w:rPr>
+        <w:t>The first</w:t>
+      </w:r>
+      <w:r>
+        <w:rPr>
+          <w:rFonts w:cs="Times"/>
+          <w:color w:val="333333"/>
+          <w:sz w:val="24"/>
+          <w:szCs w:val="24"/>
+          <w:bdr w:val="none" w:sz="0" w:space="0" w:color="auto" w:frame="1"/>
+          <w:shd w:val="clear" w:color="auto" w:fill="FFFFFF"/>
+        </w:rPr>
+        <w:t xml:space="preserve"> thread opens /proc/self/mem re</w:t>
+      </w:r>
+      <w:r>
+        <w:rPr>
+          <w:rFonts w:cs="Times"/>
+          <w:color w:val="333333"/>
+          <w:sz w:val="24"/>
+          <w:szCs w:val="24"/>
+          <w:bdr w:val="none" w:sz="0" w:space="0" w:color="auto" w:frame="1"/>
+          <w:shd w:val="clear" w:color="auto" w:fill="FFFFFF"/>
+        </w:rPr>
+        <w:t xml:space="preserve">ad-write and loops millions of times writing the specified data to the command line at the offset of the mmap’ed file. Writing to the </w:t>
+      </w:r>
+      <w:r>
+        <w:rPr>
+          <w:rFonts w:cs="Times"/>
+          <w:color w:val="333333"/>
+          <w:sz w:val="24"/>
+          <w:szCs w:val="24"/>
+          <w:bdr w:val="none" w:sz="0" w:space="0" w:color="auto" w:frame="1"/>
+          <w:shd w:val="clear" w:color="auto" w:fill="FFFFFF"/>
+        </w:rPr>
+        <w:t>/proc/self/mem</w:t>
+      </w:r>
+      <w:r>
+        <w:rPr>
+          <w:rFonts w:cs="Times"/>
+          <w:color w:val="333333"/>
+          <w:sz w:val="24"/>
+          <w:szCs w:val="24"/>
+          <w:bdr w:val="none" w:sz="0" w:space="0" w:color="auto" w:frame="1"/>
+          <w:shd w:val="clear" w:color="auto" w:fill="FFFFFF"/>
+        </w:rPr>
+        <w:t xml:space="preserve"> triggers COWs, but since these pages are marked </w:t>
+      </w:r>
+      <w:r>
+        <w:rPr>
+          <w:rFonts w:cs="Times"/>
+          <w:color w:val="333333"/>
+          <w:sz w:val="24"/>
+          <w:szCs w:val="24"/>
+          <w:bdr w:val="none" w:sz="0" w:space="0" w:color="auto" w:frame="1"/>
+          <w:shd w:val="clear" w:color="auto" w:fill="FFFFFF"/>
+        </w:rPr>
+        <w:lastRenderedPageBreak/>
+        <w:t xml:space="preserve">private, the memory pages written to will not be written back to the mmapped file. The second thread loops multiple times, calling the madvise system on the same offset w/ the flag MADV_DONTNEED which tells the kernel to discard pages that are mmap’ed. </w:t>
+      </w:r>
+      <w:r>
+        <w:rPr>
+          <w:rFonts w:cs="Times"/>
+          <w:color w:val="333333"/>
+          <w:sz w:val="24"/>
+          <w:szCs w:val="24"/>
+          <w:bdr w:val="none" w:sz="0" w:space="0" w:color="auto" w:frame="1"/>
+          <w:shd w:val="clear" w:color="auto" w:fill="FFFFFF"/>
+        </w:rPr>
+        <w:t>It continues writing to memory and, at the same time, informs the kernel that memory is no longer needed thus exposing a race condition where changes to private pages could be propagated on the underlying file.</w:t>
+      </w:r>
+    </w:p>
+    <w:p>
+      <w:pPr>
+        <w:pStyle w:val="ListParagraph"/>
+        <w:numPr>
+          <w:ilvl w:val="0"/>
+          <w:numId w:val="16"/>
+        </w:numPr>
+        <w:shd w:val="clear" w:color="auto" w:fill="FFFFFF"/>
+        <w:spacing w:before="60" w:after="100" w:afterAutospacing="1"/>
+        <w:rPr>
+          <w:rFonts w:cs="Times"/>
+          <w:sz w:val="24"/>
+          <w:szCs w:val="24"/>
+        </w:rPr>
+      </w:pPr>
+      <w:r>
+        <w:rPr>
+          <w:rFonts w:cs="Times"/>
+          <w:color w:val="111111"/>
+          <w:szCs w:val="24"/>
+          <w:shd w:val="clear" w:color="auto" w:fill="FFFFFF"/>
+        </w:rPr>
+        <w:t>Another</w:t>
+      </w:r>
+      <w:r>
+        <w:rPr>
+          <w:rFonts w:cs="Times"/>
+          <w:color w:val="111111"/>
+          <w:sz w:val="24"/>
+          <w:szCs w:val="24"/>
+          <w:shd w:val="clear" w:color="auto" w:fill="FFFFFF"/>
+        </w:rPr>
+        <w:t xml:space="preserve"> exploit uses the pokemon exploit as a base and automatically generates a new passwd line. The original /</w:t>
+      </w:r>
+      <w:proofErr w:type="spellStart"/>
+      <w:r>
+        <w:rPr>
+          <w:rFonts w:cs="Times"/>
+          <w:color w:val="111111"/>
+          <w:sz w:val="24"/>
+          <w:szCs w:val="24"/>
+          <w:shd w:val="clear" w:color="auto" w:fill="FFFFFF"/>
+        </w:rPr>
+        <w:t>etc</w:t>
+      </w:r>
+      <w:proofErr w:type="spellEnd"/>
+      <w:r>
+        <w:rPr>
+          <w:rFonts w:cs="Times"/>
+          <w:color w:val="111111"/>
+          <w:sz w:val="24"/>
+          <w:szCs w:val="24"/>
+          <w:shd w:val="clear" w:color="auto" w:fill="FFFFFF"/>
+        </w:rPr>
+        <w:t>/passwd is then backed up to /</w:t>
+      </w:r>
+      <w:proofErr w:type="spellStart"/>
+      <w:r>
+        <w:rPr>
+          <w:rFonts w:cs="Times"/>
+          <w:color w:val="111111"/>
+          <w:sz w:val="24"/>
+          <w:szCs w:val="24"/>
+          <w:shd w:val="clear" w:color="auto" w:fill="FFFFFF"/>
+        </w:rPr>
+        <w:t>tmp</w:t>
+      </w:r>
+      <w:proofErr w:type="spellEnd"/>
+      <w:r>
+        <w:rPr>
+          <w:rFonts w:cs="Times"/>
+          <w:color w:val="111111"/>
+          <w:sz w:val="24"/>
+          <w:szCs w:val="24"/>
+          <w:shd w:val="clear" w:color="auto" w:fill="FFFFFF"/>
+        </w:rPr>
+        <w:t xml:space="preserve">/passwd.bak and overwritten with the new line. The user will be prompted for the new password when the binary is run. After running the </w:t>
+      </w:r>
+      <w:r>
+        <w:rPr>
+          <w:rFonts w:cs="Times"/>
+          <w:color w:val="111111"/>
+          <w:szCs w:val="24"/>
+          <w:shd w:val="clear" w:color="auto" w:fill="FFFFFF"/>
+        </w:rPr>
+        <w:t>exploit,</w:t>
+      </w:r>
+      <w:r>
+        <w:rPr>
+          <w:rFonts w:cs="Times"/>
+          <w:color w:val="111111"/>
+          <w:sz w:val="24"/>
+          <w:szCs w:val="24"/>
+          <w:shd w:val="clear" w:color="auto" w:fill="FFFFFF"/>
+        </w:rPr>
+        <w:t xml:space="preserve"> you </w:t>
+      </w:r>
+      <w:r>
+        <w:rPr>
+          <w:rFonts w:cs="Times"/>
+          <w:color w:val="111111"/>
+          <w:szCs w:val="24"/>
+          <w:shd w:val="clear" w:color="auto" w:fill="FFFFFF"/>
+        </w:rPr>
+        <w:t>would</w:t>
+      </w:r>
+      <w:r>
+        <w:rPr>
+          <w:rFonts w:cs="Times"/>
+          <w:color w:val="111111"/>
+          <w:sz w:val="24"/>
+          <w:szCs w:val="24"/>
+          <w:shd w:val="clear" w:color="auto" w:fill="FFFFFF"/>
+        </w:rPr>
+        <w:t xml:space="preserve"> be able to login with the newly created user</w:t>
+      </w:r>
+      <w:r>
+        <w:rPr>
+          <w:rFonts w:cs="Times"/>
+          <w:color w:val="111111"/>
+          <w:szCs w:val="24"/>
+          <w:shd w:val="clear" w:color="auto" w:fill="FFFFFF"/>
+        </w:rPr>
+        <w:t>.</w:t>
+      </w:r>
+    </w:p>
     <w:sectPr>
-      <w:headerReference w:type="default" r:id="rId9"/>
+      <w:headerReference w:type="default" r:id="rId11"/>
       <w:type w:val="continuous"/>
       <w:pgSz w:w="11906" w:h="16838" w:code="9"/>
       <w:pgMar w:top="1440" w:right="1841" w:bottom="1440" w:left="1701" w:header="720" w:footer="720" w:gutter="0"/>
@@ -1513,13 +2537,37 @@
       <w:fldChar w:fldCharType="begin"/>
     </w:r>
     <w:r>
+      <w:instrText xml:space="preserve"> INCLUDEPICTURE  "H:\\01-2006\\Human Resources Division - Salary Scales_files\\small-crest.gif" \* MERGEFORMATINET </w:instrText>
+    </w:r>
+    <w:r>
+      <w:fldChar w:fldCharType="separate"/>
+    </w:r>
+    <w:r>
+      <w:fldChar w:fldCharType="begin"/>
+    </w:r>
+    <w:r>
+      <w:instrText xml:space="preserve"> INCLUDEPICTURE  "H:\\01-2006\\Human Resources Division - Salary Scales_files\\small-crest.gif" \* MERGEFORMATINET </w:instrText>
+    </w:r>
+    <w:r>
+      <w:fldChar w:fldCharType="separate"/>
+    </w:r>
+    <w:r>
+      <w:fldChar w:fldCharType="begin"/>
+    </w:r>
+    <w:r>
+      <w:instrText xml:space="preserve"> INCLUDEPICTURE  "H:\\01-2006\\Human Resources Division - Salary Scales_files\\small-crest.gif" \* MERGEFORMATINET </w:instrText>
+    </w:r>
+    <w:r>
+      <w:fldChar w:fldCharType="separate"/>
+    </w:r>
+    <w:r>
+      <w:fldChar w:fldCharType="begin"/>
+    </w:r>
+    <w:r>
       <w:instrText xml:space="preserve"> </w:instrText>
     </w:r>
     <w:r>
-      <w:instrText>INCLUDEPICTURE  "H:\\01-2006\\Human Resou</w:instrText>
-    </w:r>
-    <w:r>
-      <w:instrText>rces Division - Salary Scales_files\\small-crest.gif" \* MERGEFORMATINET</w:instrText>
+      <w:instrText>INCLUDEPICTURE  "H:\\01-2006\\Human Resources Division - Salary Scales_files\\small-crest.gif" \* MERGEFORMATINET</w:instrText>
     </w:r>
     <w:r>
       <w:instrText xml:space="preserve"> </w:instrText>
@@ -1548,10 +2596,19 @@
           <v:path o:extrusionok="f" gradientshapeok="t" o:connecttype="rect"/>
           <o:lock v:ext="edit" aspectratio="t"/>
         </v:shapetype>
-        <v:shape id="_x0000_i1029" type="#_x0000_t75" alt="" style="width:132.6pt;height:28.8pt">
+        <v:shape id="_x0000_i1025" type="#_x0000_t75" alt="" style="width:132.6pt;height:28.8pt">
           <v:imagedata r:id="rId1" r:href="rId2"/>
         </v:shape>
       </w:pict>
+    </w:r>
+    <w:r>
+      <w:fldChar w:fldCharType="end"/>
+    </w:r>
+    <w:r>
+      <w:fldChar w:fldCharType="end"/>
+    </w:r>
+    <w:r>
+      <w:fldChar w:fldCharType="end"/>
     </w:r>
     <w:r>
       <w:fldChar w:fldCharType="end"/>
@@ -1635,6 +2692,119 @@
 <file path=word/numbering.xml><?xml version="1.0" encoding="utf-8"?>
 <w:numbering xmlns:wpc="http://schemas.microsoft.com/office/word/2010/wordprocessingCanvas" xmlns:cx="http://schemas.microsoft.com/office/drawing/2014/chartex" xmlns:cx1="http://schemas.microsoft.com/office/drawing/2015/9/8/chartex" xmlns:cx2="http://schemas.microsoft.com/office/drawing/2015/10/21/chartex" xmlns:cx3="http://schemas.microsoft.com/office/drawing/2016/5/9/chartex" xmlns:cx4="http://schemas.microsoft.com/office/drawing/2016/5/10/chartex" xmlns:cx5="http://schemas.microsoft.com/office/drawing/2016/5/11/chartex" xmlns:mc="http://schemas.openxmlformats.org/markup-compatibility/2006" xmlns:o="urn:schemas-microsoft-com:office:office" xmlns:r="http://schemas.openxmlformats.org/officeDocument/2006/relationships" xmlns:m="http://schemas.openxmlformats.org/officeDocument/2006/math" xmlns:v="urn:schemas-microsoft-com:vml" xmlns:wp14="http://schemas.microsoft.com/office/word/2010/wordprocessingDrawing" xmlns:wp="http://schemas.openxmlformats.org/drawingml/2006/wordprocessingDrawing" xmlns:w10="urn:schemas-microsoft-com:office:word" xmlns:w="http://schemas.openxmlformats.org/wordprocessingml/2006/main" xmlns:w14="http://schemas.microsoft.com/office/word/2010/wordml" xmlns:w15="http://schemas.microsoft.com/office/word/2012/wordml" xmlns:w16se="http://schemas.microsoft.com/office/word/2015/wordml/symex" xmlns:wpg="http://schemas.microsoft.com/office/word/2010/wordprocessingGroup" xmlns:wpi="http://schemas.microsoft.com/office/word/2010/wordprocessingInk" xmlns:wne="http://schemas.microsoft.com/office/word/2006/wordml" xmlns:wps="http://schemas.microsoft.com/office/word/2010/wordprocessingShape" mc:Ignorable="w14 w15 w16se wp14">
   <w:abstractNum w:abstractNumId="0" w15:restartNumberingAfterBreak="0">
+    <w:nsid w:val="103A4079"/>
+    <w:multiLevelType w:val="hybridMultilevel"/>
+    <w:tmpl w:val="126ACD40"/>
+    <w:lvl w:ilvl="0" w:tplc="04090001">
+      <w:start w:val="1"/>
+      <w:numFmt w:val="bullet"/>
+      <w:lvlText w:val=""/>
+      <w:lvlJc w:val="left"/>
+      <w:pPr>
+        <w:ind w:left="720" w:hanging="360"/>
+      </w:pPr>
+      <w:rPr>
+        <w:rFonts w:ascii="Symbol" w:hAnsi="Symbol" w:hint="default"/>
+      </w:rPr>
+    </w:lvl>
+    <w:lvl w:ilvl="1" w:tplc="04090003" w:tentative="1">
+      <w:start w:val="1"/>
+      <w:numFmt w:val="bullet"/>
+      <w:lvlText w:val="o"/>
+      <w:lvlJc w:val="left"/>
+      <w:pPr>
+        <w:ind w:left="1440" w:hanging="360"/>
+      </w:pPr>
+      <w:rPr>
+        <w:rFonts w:ascii="Courier New" w:hAnsi="Courier New" w:cs="Courier New" w:hint="default"/>
+      </w:rPr>
+    </w:lvl>
+    <w:lvl w:ilvl="2" w:tplc="04090005" w:tentative="1">
+      <w:start w:val="1"/>
+      <w:numFmt w:val="bullet"/>
+      <w:lvlText w:val=""/>
+      <w:lvlJc w:val="left"/>
+      <w:pPr>
+        <w:ind w:left="2160" w:hanging="360"/>
+      </w:pPr>
+      <w:rPr>
+        <w:rFonts w:ascii="Wingdings" w:hAnsi="Wingdings" w:hint="default"/>
+      </w:rPr>
+    </w:lvl>
+    <w:lvl w:ilvl="3" w:tplc="04090001" w:tentative="1">
+      <w:start w:val="1"/>
+      <w:numFmt w:val="bullet"/>
+      <w:lvlText w:val=""/>
+      <w:lvlJc w:val="left"/>
+      <w:pPr>
+        <w:ind w:left="2880" w:hanging="360"/>
+      </w:pPr>
+      <w:rPr>
+        <w:rFonts w:ascii="Symbol" w:hAnsi="Symbol" w:hint="default"/>
+      </w:rPr>
+    </w:lvl>
+    <w:lvl w:ilvl="4" w:tplc="04090003" w:tentative="1">
+      <w:start w:val="1"/>
+      <w:numFmt w:val="bullet"/>
+      <w:lvlText w:val="o"/>
+      <w:lvlJc w:val="left"/>
+      <w:pPr>
+        <w:ind w:left="3600" w:hanging="360"/>
+      </w:pPr>
+      <w:rPr>
+        <w:rFonts w:ascii="Courier New" w:hAnsi="Courier New" w:cs="Courier New" w:hint="default"/>
+      </w:rPr>
+    </w:lvl>
+    <w:lvl w:ilvl="5" w:tplc="04090005" w:tentative="1">
+      <w:start w:val="1"/>
+      <w:numFmt w:val="bullet"/>
+      <w:lvlText w:val=""/>
+      <w:lvlJc w:val="left"/>
+      <w:pPr>
+        <w:ind w:left="4320" w:hanging="360"/>
+      </w:pPr>
+      <w:rPr>
+        <w:rFonts w:ascii="Wingdings" w:hAnsi="Wingdings" w:hint="default"/>
+      </w:rPr>
+    </w:lvl>
+    <w:lvl w:ilvl="6" w:tplc="04090001" w:tentative="1">
+      <w:start w:val="1"/>
+      <w:numFmt w:val="bullet"/>
+      <w:lvlText w:val=""/>
+      <w:lvlJc w:val="left"/>
+      <w:pPr>
+        <w:ind w:left="5040" w:hanging="360"/>
+      </w:pPr>
+      <w:rPr>
+        <w:rFonts w:ascii="Symbol" w:hAnsi="Symbol" w:hint="default"/>
+      </w:rPr>
+    </w:lvl>
+    <w:lvl w:ilvl="7" w:tplc="04090003" w:tentative="1">
+      <w:start w:val="1"/>
+      <w:numFmt w:val="bullet"/>
+      <w:lvlText w:val="o"/>
+      <w:lvlJc w:val="left"/>
+      <w:pPr>
+        <w:ind w:left="5760" w:hanging="360"/>
+      </w:pPr>
+      <w:rPr>
+        <w:rFonts w:ascii="Courier New" w:hAnsi="Courier New" w:cs="Courier New" w:hint="default"/>
+      </w:rPr>
+    </w:lvl>
+    <w:lvl w:ilvl="8" w:tplc="04090005" w:tentative="1">
+      <w:start w:val="1"/>
+      <w:numFmt w:val="bullet"/>
+      <w:lvlText w:val=""/>
+      <w:lvlJc w:val="left"/>
+      <w:pPr>
+        <w:ind w:left="6480" w:hanging="360"/>
+      </w:pPr>
+      <w:rPr>
+        <w:rFonts w:ascii="Wingdings" w:hAnsi="Wingdings" w:hint="default"/>
+      </w:rPr>
+    </w:lvl>
+  </w:abstractNum>
+  <w:abstractNum w:abstractNumId="1" w15:restartNumberingAfterBreak="0">
     <w:nsid w:val="1D823CA8"/>
     <w:multiLevelType w:val="singleLevel"/>
     <w:tmpl w:val="3C305B3C"/>
@@ -1652,7 +2822,7 @@
       </w:pPr>
     </w:lvl>
   </w:abstractNum>
-  <w:abstractNum w:abstractNumId="1" w15:restartNumberingAfterBreak="0">
+  <w:abstractNum w:abstractNumId="2" w15:restartNumberingAfterBreak="0">
     <w:nsid w:val="1F856BEC"/>
     <w:multiLevelType w:val="multilevel"/>
     <w:tmpl w:val="102EFC06"/>
@@ -1801,7 +2971,7 @@
       </w:rPr>
     </w:lvl>
   </w:abstractNum>
-  <w:abstractNum w:abstractNumId="2" w15:restartNumberingAfterBreak="0">
+  <w:abstractNum w:abstractNumId="3" w15:restartNumberingAfterBreak="0">
     <w:nsid w:val="1FA4062A"/>
     <w:multiLevelType w:val="hybridMultilevel"/>
     <w:tmpl w:val="428A28D4"/>
@@ -1914,7 +3084,7 @@
       </w:rPr>
     </w:lvl>
   </w:abstractNum>
-  <w:abstractNum w:abstractNumId="3" w15:restartNumberingAfterBreak="0">
+  <w:abstractNum w:abstractNumId="4" w15:restartNumberingAfterBreak="0">
     <w:nsid w:val="252955DB"/>
     <w:multiLevelType w:val="multilevel"/>
     <w:tmpl w:val="493628E6"/>
@@ -2033,7 +3203,7 @@
       </w:pPr>
     </w:lvl>
   </w:abstractNum>
-  <w:abstractNum w:abstractNumId="4" w15:restartNumberingAfterBreak="0">
+  <w:abstractNum w:abstractNumId="5" w15:restartNumberingAfterBreak="0">
     <w:nsid w:val="31B52D26"/>
     <w:multiLevelType w:val="multilevel"/>
     <w:tmpl w:val="625AB028"/>
@@ -2188,7 +3358,120 @@
       </w:rPr>
     </w:lvl>
   </w:abstractNum>
-  <w:abstractNum w:abstractNumId="5" w15:restartNumberingAfterBreak="0">
+  <w:abstractNum w:abstractNumId="6" w15:restartNumberingAfterBreak="0">
+    <w:nsid w:val="33AA3E67"/>
+    <w:multiLevelType w:val="hybridMultilevel"/>
+    <w:tmpl w:val="4F606AF2"/>
+    <w:lvl w:ilvl="0" w:tplc="04090001">
+      <w:start w:val="1"/>
+      <w:numFmt w:val="bullet"/>
+      <w:lvlText w:val=""/>
+      <w:lvlJc w:val="left"/>
+      <w:pPr>
+        <w:ind w:left="1004" w:hanging="360"/>
+      </w:pPr>
+      <w:rPr>
+        <w:rFonts w:ascii="Symbol" w:hAnsi="Symbol" w:hint="default"/>
+      </w:rPr>
+    </w:lvl>
+    <w:lvl w:ilvl="1" w:tplc="04090003" w:tentative="1">
+      <w:start w:val="1"/>
+      <w:numFmt w:val="bullet"/>
+      <w:lvlText w:val="o"/>
+      <w:lvlJc w:val="left"/>
+      <w:pPr>
+        <w:ind w:left="1724" w:hanging="360"/>
+      </w:pPr>
+      <w:rPr>
+        <w:rFonts w:ascii="Courier New" w:hAnsi="Courier New" w:cs="Courier New" w:hint="default"/>
+      </w:rPr>
+    </w:lvl>
+    <w:lvl w:ilvl="2" w:tplc="04090005" w:tentative="1">
+      <w:start w:val="1"/>
+      <w:numFmt w:val="bullet"/>
+      <w:lvlText w:val=""/>
+      <w:lvlJc w:val="left"/>
+      <w:pPr>
+        <w:ind w:left="2444" w:hanging="360"/>
+      </w:pPr>
+      <w:rPr>
+        <w:rFonts w:ascii="Wingdings" w:hAnsi="Wingdings" w:hint="default"/>
+      </w:rPr>
+    </w:lvl>
+    <w:lvl w:ilvl="3" w:tplc="04090001" w:tentative="1">
+      <w:start w:val="1"/>
+      <w:numFmt w:val="bullet"/>
+      <w:lvlText w:val=""/>
+      <w:lvlJc w:val="left"/>
+      <w:pPr>
+        <w:ind w:left="3164" w:hanging="360"/>
+      </w:pPr>
+      <w:rPr>
+        <w:rFonts w:ascii="Symbol" w:hAnsi="Symbol" w:hint="default"/>
+      </w:rPr>
+    </w:lvl>
+    <w:lvl w:ilvl="4" w:tplc="04090003" w:tentative="1">
+      <w:start w:val="1"/>
+      <w:numFmt w:val="bullet"/>
+      <w:lvlText w:val="o"/>
+      <w:lvlJc w:val="left"/>
+      <w:pPr>
+        <w:ind w:left="3884" w:hanging="360"/>
+      </w:pPr>
+      <w:rPr>
+        <w:rFonts w:ascii="Courier New" w:hAnsi="Courier New" w:cs="Courier New" w:hint="default"/>
+      </w:rPr>
+    </w:lvl>
+    <w:lvl w:ilvl="5" w:tplc="04090005" w:tentative="1">
+      <w:start w:val="1"/>
+      <w:numFmt w:val="bullet"/>
+      <w:lvlText w:val=""/>
+      <w:lvlJc w:val="left"/>
+      <w:pPr>
+        <w:ind w:left="4604" w:hanging="360"/>
+      </w:pPr>
+      <w:rPr>
+        <w:rFonts w:ascii="Wingdings" w:hAnsi="Wingdings" w:hint="default"/>
+      </w:rPr>
+    </w:lvl>
+    <w:lvl w:ilvl="6" w:tplc="04090001" w:tentative="1">
+      <w:start w:val="1"/>
+      <w:numFmt w:val="bullet"/>
+      <w:lvlText w:val=""/>
+      <w:lvlJc w:val="left"/>
+      <w:pPr>
+        <w:ind w:left="5324" w:hanging="360"/>
+      </w:pPr>
+      <w:rPr>
+        <w:rFonts w:ascii="Symbol" w:hAnsi="Symbol" w:hint="default"/>
+      </w:rPr>
+    </w:lvl>
+    <w:lvl w:ilvl="7" w:tplc="04090003" w:tentative="1">
+      <w:start w:val="1"/>
+      <w:numFmt w:val="bullet"/>
+      <w:lvlText w:val="o"/>
+      <w:lvlJc w:val="left"/>
+      <w:pPr>
+        <w:ind w:left="6044" w:hanging="360"/>
+      </w:pPr>
+      <w:rPr>
+        <w:rFonts w:ascii="Courier New" w:hAnsi="Courier New" w:cs="Courier New" w:hint="default"/>
+      </w:rPr>
+    </w:lvl>
+    <w:lvl w:ilvl="8" w:tplc="04090005" w:tentative="1">
+      <w:start w:val="1"/>
+      <w:numFmt w:val="bullet"/>
+      <w:lvlText w:val=""/>
+      <w:lvlJc w:val="left"/>
+      <w:pPr>
+        <w:ind w:left="6764" w:hanging="360"/>
+      </w:pPr>
+      <w:rPr>
+        <w:rFonts w:ascii="Wingdings" w:hAnsi="Wingdings" w:hint="default"/>
+      </w:rPr>
+    </w:lvl>
+  </w:abstractNum>
+  <w:abstractNum w:abstractNumId="7" w15:restartNumberingAfterBreak="0">
     <w:nsid w:val="3AC55258"/>
     <w:multiLevelType w:val="singleLevel"/>
     <w:tmpl w:val="4C282C46"/>
@@ -2209,7 +3492,7 @@
       </w:rPr>
     </w:lvl>
   </w:abstractNum>
-  <w:abstractNum w:abstractNumId="6" w15:restartNumberingAfterBreak="0">
+  <w:abstractNum w:abstractNumId="8" w15:restartNumberingAfterBreak="0">
     <w:nsid w:val="3B4760CC"/>
     <w:multiLevelType w:val="hybridMultilevel"/>
     <w:tmpl w:val="98384744"/>
@@ -2322,7 +3605,7 @@
       </w:rPr>
     </w:lvl>
   </w:abstractNum>
-  <w:abstractNum w:abstractNumId="7" w15:restartNumberingAfterBreak="0">
+  <w:abstractNum w:abstractNumId="9" w15:restartNumberingAfterBreak="0">
     <w:nsid w:val="3D064C35"/>
     <w:multiLevelType w:val="hybridMultilevel"/>
     <w:tmpl w:val="BCDCEAD2"/>
@@ -2408,7 +3691,7 @@
       </w:pPr>
     </w:lvl>
   </w:abstractNum>
-  <w:abstractNum w:abstractNumId="8" w15:restartNumberingAfterBreak="0">
+  <w:abstractNum w:abstractNumId="10" w15:restartNumberingAfterBreak="0">
     <w:nsid w:val="40816316"/>
     <w:multiLevelType w:val="hybridMultilevel"/>
     <w:tmpl w:val="1760FF24"/>
@@ -2548,7 +3831,7 @@
       </w:rPr>
     </w:lvl>
   </w:abstractNum>
-  <w:abstractNum w:abstractNumId="9" w15:restartNumberingAfterBreak="0">
+  <w:abstractNum w:abstractNumId="11" w15:restartNumberingAfterBreak="0">
     <w:nsid w:val="483F6C89"/>
     <w:multiLevelType w:val="hybridMultilevel"/>
     <w:tmpl w:val="999EB088"/>
@@ -2637,10 +3920,159 @@
       </w:pPr>
     </w:lvl>
   </w:abstractNum>
-  <w:abstractNum w:abstractNumId="10" w15:restartNumberingAfterBreak="0">
+  <w:abstractNum w:abstractNumId="12" w15:restartNumberingAfterBreak="0">
+    <w:nsid w:val="50EF17FE"/>
+    <w:multiLevelType w:val="multilevel"/>
+    <w:tmpl w:val="1B0C0470"/>
+    <w:lvl w:ilvl="0">
+      <w:start w:val="1"/>
+      <w:numFmt w:val="bullet"/>
+      <w:lvlText w:val=""/>
+      <w:lvlJc w:val="left"/>
+      <w:pPr>
+        <w:tabs>
+          <w:tab w:val="num" w:pos="720"/>
+        </w:tabs>
+        <w:ind w:left="720" w:hanging="360"/>
+      </w:pPr>
+      <w:rPr>
+        <w:rFonts w:ascii="Symbol" w:hAnsi="Symbol" w:hint="default"/>
+        <w:sz w:val="20"/>
+      </w:rPr>
+    </w:lvl>
+    <w:lvl w:ilvl="1" w:tentative="1">
+      <w:start w:val="1"/>
+      <w:numFmt w:val="bullet"/>
+      <w:lvlText w:val="o"/>
+      <w:lvlJc w:val="left"/>
+      <w:pPr>
+        <w:tabs>
+          <w:tab w:val="num" w:pos="1440"/>
+        </w:tabs>
+        <w:ind w:left="1440" w:hanging="360"/>
+      </w:pPr>
+      <w:rPr>
+        <w:rFonts w:ascii="Courier New" w:hAnsi="Courier New" w:hint="default"/>
+        <w:sz w:val="20"/>
+      </w:rPr>
+    </w:lvl>
+    <w:lvl w:ilvl="2" w:tentative="1">
+      <w:start w:val="1"/>
+      <w:numFmt w:val="bullet"/>
+      <w:lvlText w:val=""/>
+      <w:lvlJc w:val="left"/>
+      <w:pPr>
+        <w:tabs>
+          <w:tab w:val="num" w:pos="2160"/>
+        </w:tabs>
+        <w:ind w:left="2160" w:hanging="360"/>
+      </w:pPr>
+      <w:rPr>
+        <w:rFonts w:ascii="Wingdings" w:hAnsi="Wingdings" w:hint="default"/>
+        <w:sz w:val="20"/>
+      </w:rPr>
+    </w:lvl>
+    <w:lvl w:ilvl="3" w:tentative="1">
+      <w:start w:val="1"/>
+      <w:numFmt w:val="bullet"/>
+      <w:lvlText w:val=""/>
+      <w:lvlJc w:val="left"/>
+      <w:pPr>
+        <w:tabs>
+          <w:tab w:val="num" w:pos="2880"/>
+        </w:tabs>
+        <w:ind w:left="2880" w:hanging="360"/>
+      </w:pPr>
+      <w:rPr>
+        <w:rFonts w:ascii="Wingdings" w:hAnsi="Wingdings" w:hint="default"/>
+        <w:sz w:val="20"/>
+      </w:rPr>
+    </w:lvl>
+    <w:lvl w:ilvl="4" w:tentative="1">
+      <w:start w:val="1"/>
+      <w:numFmt w:val="bullet"/>
+      <w:lvlText w:val=""/>
+      <w:lvlJc w:val="left"/>
+      <w:pPr>
+        <w:tabs>
+          <w:tab w:val="num" w:pos="3600"/>
+        </w:tabs>
+        <w:ind w:left="3600" w:hanging="360"/>
+      </w:pPr>
+      <w:rPr>
+        <w:rFonts w:ascii="Wingdings" w:hAnsi="Wingdings" w:hint="default"/>
+        <w:sz w:val="20"/>
+      </w:rPr>
+    </w:lvl>
+    <w:lvl w:ilvl="5" w:tentative="1">
+      <w:start w:val="1"/>
+      <w:numFmt w:val="bullet"/>
+      <w:lvlText w:val=""/>
+      <w:lvlJc w:val="left"/>
+      <w:pPr>
+        <w:tabs>
+          <w:tab w:val="num" w:pos="4320"/>
+        </w:tabs>
+        <w:ind w:left="4320" w:hanging="360"/>
+      </w:pPr>
+      <w:rPr>
+        <w:rFonts w:ascii="Wingdings" w:hAnsi="Wingdings" w:hint="default"/>
+        <w:sz w:val="20"/>
+      </w:rPr>
+    </w:lvl>
+    <w:lvl w:ilvl="6" w:tentative="1">
+      <w:start w:val="1"/>
+      <w:numFmt w:val="bullet"/>
+      <w:lvlText w:val=""/>
+      <w:lvlJc w:val="left"/>
+      <w:pPr>
+        <w:tabs>
+          <w:tab w:val="num" w:pos="5040"/>
+        </w:tabs>
+        <w:ind w:left="5040" w:hanging="360"/>
+      </w:pPr>
+      <w:rPr>
+        <w:rFonts w:ascii="Wingdings" w:hAnsi="Wingdings" w:hint="default"/>
+        <w:sz w:val="20"/>
+      </w:rPr>
+    </w:lvl>
+    <w:lvl w:ilvl="7" w:tentative="1">
+      <w:start w:val="1"/>
+      <w:numFmt w:val="bullet"/>
+      <w:lvlText w:val=""/>
+      <w:lvlJc w:val="left"/>
+      <w:pPr>
+        <w:tabs>
+          <w:tab w:val="num" w:pos="5760"/>
+        </w:tabs>
+        <w:ind w:left="5760" w:hanging="360"/>
+      </w:pPr>
+      <w:rPr>
+        <w:rFonts w:ascii="Wingdings" w:hAnsi="Wingdings" w:hint="default"/>
+        <w:sz w:val="20"/>
+      </w:rPr>
+    </w:lvl>
+    <w:lvl w:ilvl="8" w:tentative="1">
+      <w:start w:val="1"/>
+      <w:numFmt w:val="bullet"/>
+      <w:lvlText w:val=""/>
+      <w:lvlJc w:val="left"/>
+      <w:pPr>
+        <w:tabs>
+          <w:tab w:val="num" w:pos="6480"/>
+        </w:tabs>
+        <w:ind w:left="6480" w:hanging="360"/>
+      </w:pPr>
+      <w:rPr>
+        <w:rFonts w:ascii="Wingdings" w:hAnsi="Wingdings" w:hint="default"/>
+        <w:sz w:val="20"/>
+      </w:rPr>
+    </w:lvl>
+  </w:abstractNum>
+  <w:abstractNum w:abstractNumId="13" w15:restartNumberingAfterBreak="0">
     <w:nsid w:val="70DB570C"/>
     <w:multiLevelType w:val="hybridMultilevel"/>
-    <w:tmpl w:val="6E68F594"/>
+    <w:tmpl w:val="C43A59C0"/>
     <w:lvl w:ilvl="0" w:tplc="04090001">
       <w:start w:val="1"/>
       <w:numFmt w:val="bullet"/>
@@ -2750,7 +4182,7 @@
       </w:rPr>
     </w:lvl>
   </w:abstractNum>
-  <w:abstractNum w:abstractNumId="11" w15:restartNumberingAfterBreak="0">
+  <w:abstractNum w:abstractNumId="14" w15:restartNumberingAfterBreak="0">
     <w:nsid w:val="74DA2005"/>
     <w:multiLevelType w:val="hybridMultilevel"/>
     <w:tmpl w:val="453C6D08"/>
@@ -2864,28 +4296,28 @@
     </w:lvl>
   </w:abstractNum>
   <w:num w:numId="1">
-    <w:abstractNumId w:val="0"/>
+    <w:abstractNumId w:val="1"/>
   </w:num>
   <w:num w:numId="2">
+    <w:abstractNumId w:val="7"/>
+  </w:num>
+  <w:num w:numId="3">
+    <w:abstractNumId w:val="4"/>
+  </w:num>
+  <w:num w:numId="4">
     <w:abstractNumId w:val="5"/>
   </w:num>
-  <w:num w:numId="3">
-    <w:abstractNumId w:val="3"/>
-  </w:num>
-  <w:num w:numId="4">
-    <w:abstractNumId w:val="4"/>
-  </w:num>
   <w:num w:numId="5">
-    <w:abstractNumId w:val="8"/>
+    <w:abstractNumId w:val="10"/>
   </w:num>
   <w:num w:numId="6">
-    <w:abstractNumId w:val="7"/>
+    <w:abstractNumId w:val="9"/>
   </w:num>
   <w:num w:numId="7">
-    <w:abstractNumId w:val="9"/>
+    <w:abstractNumId w:val="11"/>
   </w:num>
   <w:num w:numId="8">
-    <w:abstractNumId w:val="3"/>
+    <w:abstractNumId w:val="4"/>
     <w:lvlOverride w:ilvl="0">
       <w:startOverride w:val="1"/>
     </w:lvlOverride>
@@ -2915,13 +4347,13 @@
     </w:lvlOverride>
   </w:num>
   <w:num w:numId="9">
-    <w:abstractNumId w:val="11"/>
+    <w:abstractNumId w:val="14"/>
   </w:num>
   <w:num w:numId="10">
-    <w:abstractNumId w:val="2"/>
+    <w:abstractNumId w:val="3"/>
   </w:num>
   <w:num w:numId="11">
-    <w:abstractNumId w:val="4"/>
+    <w:abstractNumId w:val="5"/>
     <w:lvlOverride w:ilvl="0">
       <w:startOverride w:val="1"/>
     </w:lvlOverride>
@@ -2951,13 +4383,22 @@
     </w:lvlOverride>
   </w:num>
   <w:num w:numId="12">
+    <w:abstractNumId w:val="8"/>
+  </w:num>
+  <w:num w:numId="13">
+    <w:abstractNumId w:val="2"/>
+  </w:num>
+  <w:num w:numId="14">
+    <w:abstractNumId w:val="13"/>
+  </w:num>
+  <w:num w:numId="15">
     <w:abstractNumId w:val="6"/>
   </w:num>
-  <w:num w:numId="13">
-    <w:abstractNumId w:val="1"/>
+  <w:num w:numId="16">
+    <w:abstractNumId w:val="0"/>
   </w:num>
-  <w:num w:numId="14">
-    <w:abstractNumId w:val="10"/>
+  <w:num w:numId="17">
+    <w:abstractNumId w:val="12"/>
   </w:num>
   <w:numIdMacAtCleanup w:val="4"/>
 </w:numbering>
@@ -3685,9 +5126,13 @@
     <w:basedOn w:val="Normal"/>
     <w:next w:val="Normal"/>
     <w:uiPriority w:val="99"/>
+    <w:rsid w:val="006B3C6E"/>
     <w:pPr>
       <w:ind w:left="440" w:hanging="440"/>
     </w:pPr>
+    <w:rPr>
+      <w:sz w:val="24"/>
+    </w:rPr>
   </w:style>
   <w:style w:type="paragraph" w:customStyle="1" w:styleId="BodyFirst">
     <w:name w:val="Body First"/>
@@ -4550,7 +5995,7 @@
 </file>
 
 <file path=customXml/itemProps1.xml><?xml version="1.0" encoding="utf-8"?>
-<ds:datastoreItem xmlns:ds="http://schemas.openxmlformats.org/officeDocument/2006/customXml" ds:itemID="{492BBE93-1132-48AE-B7F8-B0128787D514}">
+<ds:datastoreItem xmlns:ds="http://schemas.openxmlformats.org/officeDocument/2006/customXml" ds:itemID="{40781FB0-5C43-43E0-B034-5CA439800347}">
   <ds:schemaRefs>
     <ds:schemaRef ds:uri="http://schemas.openxmlformats.org/officeDocument/2006/bibliography"/>
   </ds:schemaRefs>

</xml_diff>